<commit_message>
Añadidas conclusiones a la memoria y eliminado título en blanco
</commit_message>
<xml_diff>
--- a/PracticaT3.docx
+++ b/PracticaT3.docx
@@ -84,7 +84,7 @@
     </w:p>
     <w:p>
       <w:pPr>
-        <w:jc w:val="both"/>
+        <w:jc w:val="center"/>
         <w:rPr>
           <w:rFonts w:ascii="Homoarakhn" w:hAnsi="Homoarakhn" w:cs="Hadassah Friedlaender"/>
           <w:color w:val="1F3864" w:themeColor="accent1" w:themeShade="80"/>
@@ -95,7 +95,7 @@
     </w:p>
     <w:p>
       <w:pPr>
-        <w:jc w:val="both"/>
+        <w:jc w:val="center"/>
         <w:rPr>
           <w:rFonts w:ascii="Homoarakhn" w:hAnsi="Homoarakhn" w:cs="Hadassah Friedlaender"/>
           <w:color w:val="1F3864" w:themeColor="accent1" w:themeShade="80"/>
@@ -106,7 +106,7 @@
     </w:p>
     <w:p>
       <w:pPr>
-        <w:jc w:val="both"/>
+        <w:jc w:val="center"/>
         <w:rPr>
           <w:rFonts w:ascii="Homoarakhn" w:hAnsi="Homoarakhn" w:cs="Hadassah Friedlaender"/>
           <w:color w:val="1F3864" w:themeColor="accent1" w:themeShade="80"/>
@@ -117,7 +117,7 @@
     </w:p>
     <w:p>
       <w:pPr>
-        <w:jc w:val="both"/>
+        <w:jc w:val="center"/>
         <w:rPr>
           <w:rFonts w:ascii="Homoarakhn" w:hAnsi="Homoarakhn" w:cs="Hadassah Friedlaender"/>
           <w:color w:val="1F3864" w:themeColor="accent1" w:themeShade="80"/>
@@ -128,7 +128,7 @@
     </w:p>
     <w:p>
       <w:pPr>
-        <w:jc w:val="both"/>
+        <w:jc w:val="center"/>
         <w:rPr>
           <w:rFonts w:ascii="Homoarakhn" w:hAnsi="Homoarakhn" w:cs="Hadassah Friedlaender"/>
           <w:color w:val="1F3864" w:themeColor="accent1" w:themeShade="80"/>
@@ -139,7 +139,7 @@
     </w:p>
     <w:p>
       <w:pPr>
-        <w:jc w:val="both"/>
+        <w:jc w:val="center"/>
         <w:rPr>
           <w:rFonts w:ascii="Homoarakhn" w:hAnsi="Homoarakhn" w:cs="Hadassah Friedlaender"/>
           <w:color w:val="1F3864" w:themeColor="accent1" w:themeShade="80"/>
@@ -360,782 +360,8 @@
             </w:rPr>
             <w:fldChar w:fldCharType="separate"/>
           </w:r>
-          <w:hyperlink w:anchor="_Toc530608042" w:history="1">
-            <w:r>
-              <w:rPr>
-                <w:rStyle w:val="Hipervnculo"/>
-                <w:b/>
-                <w:noProof/>
-              </w:rPr>
-              <w:t>Introducción</w:t>
-            </w:r>
-            <w:r>
-              <w:rPr>
-                <w:noProof/>
-                <w:webHidden/>
-              </w:rPr>
-              <w:tab/>
-            </w:r>
-            <w:r>
-              <w:rPr>
-                <w:noProof/>
-                <w:webHidden/>
-              </w:rPr>
-              <w:fldChar w:fldCharType="begin"/>
-            </w:r>
-            <w:r>
-              <w:rPr>
-                <w:noProof/>
-                <w:webHidden/>
-              </w:rPr>
-              <w:instrText xml:space="preserve"> PAGEREF _Toc530608042 \h </w:instrText>
-            </w:r>
-            <w:r>
-              <w:rPr>
-                <w:noProof/>
-                <w:webHidden/>
-              </w:rPr>
-            </w:r>
-            <w:r>
-              <w:rPr>
-                <w:noProof/>
-                <w:webHidden/>
-              </w:rPr>
-              <w:fldChar w:fldCharType="separate"/>
-            </w:r>
-            <w:r>
-              <w:rPr>
-                <w:noProof/>
-                <w:webHidden/>
-              </w:rPr>
-              <w:t>3</w:t>
-            </w:r>
-            <w:r>
-              <w:rPr>
-                <w:noProof/>
-                <w:webHidden/>
-              </w:rPr>
-              <w:fldChar w:fldCharType="end"/>
-            </w:r>
-          </w:hyperlink>
-        </w:p>
-        <w:p>
-          <w:pPr>
-            <w:pStyle w:val="TDC2"/>
-            <w:tabs>
-              <w:tab w:val="right" w:leader="dot" w:pos="8494"/>
-            </w:tabs>
-            <w:rPr>
-              <w:rFonts w:eastAsiaTheme="minorEastAsia"/>
-              <w:noProof/>
-              <w:lang w:eastAsia="es-ES"/>
-            </w:rPr>
-          </w:pPr>
-          <w:hyperlink w:anchor="_Toc530608043" w:history="1">
-            <w:r>
-              <w:rPr>
-                <w:rStyle w:val="Hipervnculo"/>
-                <w:b/>
-                <w:noProof/>
-              </w:rPr>
-              <w:t>Requisitos completados</w:t>
-            </w:r>
-            <w:r>
-              <w:rPr>
-                <w:noProof/>
-                <w:webHidden/>
-              </w:rPr>
-              <w:tab/>
-            </w:r>
-            <w:r>
-              <w:rPr>
-                <w:noProof/>
-                <w:webHidden/>
-              </w:rPr>
-              <w:fldChar w:fldCharType="begin"/>
-            </w:r>
-            <w:r>
-              <w:rPr>
-                <w:noProof/>
-                <w:webHidden/>
-              </w:rPr>
-              <w:instrText xml:space="preserve"> PAGEREF _Toc530608043 \h </w:instrText>
-            </w:r>
-            <w:r>
-              <w:rPr>
-                <w:noProof/>
-                <w:webHidden/>
-              </w:rPr>
-            </w:r>
-            <w:r>
-              <w:rPr>
-                <w:noProof/>
-                <w:webHidden/>
-              </w:rPr>
-              <w:fldChar w:fldCharType="separate"/>
-            </w:r>
-            <w:r>
-              <w:rPr>
-                <w:noProof/>
-                <w:webHidden/>
-              </w:rPr>
-              <w:t>3</w:t>
-            </w:r>
-            <w:r>
-              <w:rPr>
-                <w:noProof/>
-                <w:webHidden/>
-              </w:rPr>
-              <w:fldChar w:fldCharType="end"/>
-            </w:r>
-          </w:hyperlink>
-        </w:p>
-        <w:p>
-          <w:pPr>
-            <w:pStyle w:val="TDC3"/>
-            <w:tabs>
-              <w:tab w:val="right" w:leader="dot" w:pos="8494"/>
-            </w:tabs>
-            <w:rPr>
-              <w:rFonts w:eastAsiaTheme="minorEastAsia"/>
-              <w:noProof/>
-              <w:lang w:eastAsia="es-ES"/>
-            </w:rPr>
-          </w:pPr>
-          <w:hyperlink w:anchor="_Toc530608044" w:history="1">
-            <w:r>
-              <w:rPr>
-                <w:rStyle w:val="Hipervnculo"/>
-                <w:noProof/>
-              </w:rPr>
-              <w:t>Requisitos mínimos</w:t>
-            </w:r>
-            <w:r>
-              <w:rPr>
-                <w:noProof/>
-                <w:webHidden/>
-              </w:rPr>
-              <w:tab/>
-            </w:r>
-            <w:r>
-              <w:rPr>
-                <w:noProof/>
-                <w:webHidden/>
-              </w:rPr>
-              <w:fldChar w:fldCharType="begin"/>
-            </w:r>
-            <w:r>
-              <w:rPr>
-                <w:noProof/>
-                <w:webHidden/>
-              </w:rPr>
-              <w:instrText xml:space="preserve"> PAGEREF _Toc530608044 \h </w:instrText>
-            </w:r>
-            <w:r>
-              <w:rPr>
-                <w:noProof/>
-                <w:webHidden/>
-              </w:rPr>
-            </w:r>
-            <w:r>
-              <w:rPr>
-                <w:noProof/>
-                <w:webHidden/>
-              </w:rPr>
-              <w:fldChar w:fldCharType="separate"/>
-            </w:r>
-            <w:r>
-              <w:rPr>
-                <w:noProof/>
-                <w:webHidden/>
-              </w:rPr>
-              <w:t>3</w:t>
-            </w:r>
-            <w:r>
-              <w:rPr>
-                <w:noProof/>
-                <w:webHidden/>
-              </w:rPr>
-              <w:fldChar w:fldCharType="end"/>
-            </w:r>
-          </w:hyperlink>
-        </w:p>
-        <w:p>
-          <w:pPr>
-            <w:pStyle w:val="TDC3"/>
-            <w:tabs>
-              <w:tab w:val="right" w:leader="dot" w:pos="8494"/>
-            </w:tabs>
-            <w:rPr>
-              <w:rFonts w:eastAsiaTheme="minorEastAsia"/>
-              <w:noProof/>
-              <w:lang w:eastAsia="es-ES"/>
-            </w:rPr>
-          </w:pPr>
-          <w:hyperlink w:anchor="_Toc530608045" w:history="1">
-            <w:r>
-              <w:rPr>
-                <w:rStyle w:val="Hipervnculo"/>
-                <w:noProof/>
-              </w:rPr>
-              <w:t>Desafíos plata</w:t>
-            </w:r>
-            <w:r>
-              <w:rPr>
-                <w:noProof/>
-                <w:webHidden/>
-              </w:rPr>
-              <w:tab/>
-            </w:r>
-            <w:r>
-              <w:rPr>
-                <w:noProof/>
-                <w:webHidden/>
-              </w:rPr>
-              <w:fldChar w:fldCharType="begin"/>
-            </w:r>
-            <w:r>
-              <w:rPr>
-                <w:noProof/>
-                <w:webHidden/>
-              </w:rPr>
-              <w:instrText xml:space="preserve"> PAGEREF _Toc530608045 \h </w:instrText>
-            </w:r>
-            <w:r>
-              <w:rPr>
-                <w:noProof/>
-                <w:webHidden/>
-              </w:rPr>
-            </w:r>
-            <w:r>
-              <w:rPr>
-                <w:noProof/>
-                <w:webHidden/>
-              </w:rPr>
-              <w:fldChar w:fldCharType="separate"/>
-            </w:r>
-            <w:r>
-              <w:rPr>
-                <w:noProof/>
-                <w:webHidden/>
-              </w:rPr>
-              <w:t>4</w:t>
-            </w:r>
-            <w:r>
-              <w:rPr>
-                <w:noProof/>
-                <w:webHidden/>
-              </w:rPr>
-              <w:fldChar w:fldCharType="end"/>
-            </w:r>
-          </w:hyperlink>
-        </w:p>
-        <w:p>
-          <w:pPr>
-            <w:pStyle w:val="TDC3"/>
-            <w:tabs>
-              <w:tab w:val="right" w:leader="dot" w:pos="8494"/>
-            </w:tabs>
-            <w:rPr>
-              <w:rFonts w:eastAsiaTheme="minorEastAsia"/>
-              <w:noProof/>
-              <w:lang w:eastAsia="es-ES"/>
-            </w:rPr>
-          </w:pPr>
-          <w:hyperlink w:anchor="_Toc530608046" w:history="1">
-            <w:r>
-              <w:rPr>
-                <w:rStyle w:val="Hipervnculo"/>
-                <w:noProof/>
-              </w:rPr>
-              <w:t>Desafíos Oro</w:t>
-            </w:r>
-            <w:r>
-              <w:rPr>
-                <w:noProof/>
-                <w:webHidden/>
-              </w:rPr>
-              <w:tab/>
-            </w:r>
-            <w:r>
-              <w:rPr>
-                <w:noProof/>
-                <w:webHidden/>
-              </w:rPr>
-              <w:fldChar w:fldCharType="begin"/>
-            </w:r>
-            <w:r>
-              <w:rPr>
-                <w:noProof/>
-                <w:webHidden/>
-              </w:rPr>
-              <w:instrText xml:space="preserve"> PAGEREF _Toc530608046 \h </w:instrText>
-            </w:r>
-            <w:r>
-              <w:rPr>
-                <w:noProof/>
-                <w:webHidden/>
-              </w:rPr>
-            </w:r>
-            <w:r>
-              <w:rPr>
-                <w:noProof/>
-                <w:webHidden/>
-              </w:rPr>
-              <w:fldChar w:fldCharType="separate"/>
-            </w:r>
-            <w:r>
-              <w:rPr>
-                <w:noProof/>
-                <w:webHidden/>
-              </w:rPr>
-              <w:t>5</w:t>
-            </w:r>
-            <w:r>
-              <w:rPr>
-                <w:noProof/>
-                <w:webHidden/>
-              </w:rPr>
-              <w:fldChar w:fldCharType="end"/>
-            </w:r>
-          </w:hyperlink>
-        </w:p>
-        <w:p>
-          <w:pPr>
-            <w:pStyle w:val="TDC2"/>
-            <w:tabs>
-              <w:tab w:val="right" w:leader="dot" w:pos="8494"/>
-            </w:tabs>
-            <w:rPr>
-              <w:rFonts w:eastAsiaTheme="minorEastAsia"/>
-              <w:noProof/>
-              <w:lang w:eastAsia="es-ES"/>
-            </w:rPr>
-          </w:pPr>
-          <w:hyperlink w:anchor="_Toc530608047" w:history="1">
-            <w:r>
-              <w:rPr>
-                <w:rStyle w:val="Hipervnculo"/>
-                <w:b/>
-                <w:noProof/>
-              </w:rPr>
-              <w:t>Aspectos importantes de los desafíos</w:t>
-            </w:r>
-            <w:r>
-              <w:rPr>
-                <w:noProof/>
-                <w:webHidden/>
-              </w:rPr>
-              <w:tab/>
-            </w:r>
-            <w:r>
-              <w:rPr>
-                <w:noProof/>
-                <w:webHidden/>
-              </w:rPr>
-              <w:fldChar w:fldCharType="begin"/>
-            </w:r>
-            <w:r>
-              <w:rPr>
-                <w:noProof/>
-                <w:webHidden/>
-              </w:rPr>
-              <w:instrText xml:space="preserve"> PAGEREF _Toc530608047 \h </w:instrText>
-            </w:r>
-            <w:r>
-              <w:rPr>
-                <w:noProof/>
-                <w:webHidden/>
-              </w:rPr>
-            </w:r>
-            <w:r>
-              <w:rPr>
-                <w:noProof/>
-                <w:webHidden/>
-              </w:rPr>
-              <w:fldChar w:fldCharType="separate"/>
-            </w:r>
-            <w:r>
-              <w:rPr>
-                <w:noProof/>
-                <w:webHidden/>
-              </w:rPr>
-              <w:t>5</w:t>
-            </w:r>
-            <w:r>
-              <w:rPr>
-                <w:noProof/>
-                <w:webHidden/>
-              </w:rPr>
-              <w:fldChar w:fldCharType="end"/>
-            </w:r>
-          </w:hyperlink>
-        </w:p>
-        <w:p>
-          <w:pPr>
-            <w:pStyle w:val="TDC3"/>
-            <w:tabs>
-              <w:tab w:val="right" w:leader="dot" w:pos="8494"/>
-            </w:tabs>
-            <w:rPr>
-              <w:rFonts w:eastAsiaTheme="minorEastAsia"/>
-              <w:noProof/>
-              <w:lang w:eastAsia="es-ES"/>
-            </w:rPr>
-          </w:pPr>
-          <w:hyperlink w:anchor="_Toc530608048" w:history="1">
-            <w:r>
-              <w:rPr>
-                <w:rStyle w:val="Hipervnculo"/>
-                <w:noProof/>
-              </w:rPr>
-              <w:t>R.1.3 Nivel de juego</w:t>
-            </w:r>
-            <w:r>
-              <w:rPr>
-                <w:noProof/>
-                <w:webHidden/>
-              </w:rPr>
-              <w:tab/>
-            </w:r>
-            <w:r>
-              <w:rPr>
-                <w:noProof/>
-                <w:webHidden/>
-              </w:rPr>
-              <w:fldChar w:fldCharType="begin"/>
-            </w:r>
-            <w:r>
-              <w:rPr>
-                <w:noProof/>
-                <w:webHidden/>
-              </w:rPr>
-              <w:instrText xml:space="preserve"> PAGEREF _Toc530608048 \h </w:instrText>
-            </w:r>
-            <w:r>
-              <w:rPr>
-                <w:noProof/>
-                <w:webHidden/>
-              </w:rPr>
-            </w:r>
-            <w:r>
-              <w:rPr>
-                <w:noProof/>
-                <w:webHidden/>
-              </w:rPr>
-              <w:fldChar w:fldCharType="separate"/>
-            </w:r>
-            <w:r>
-              <w:rPr>
-                <w:noProof/>
-                <w:webHidden/>
-              </w:rPr>
-              <w:t>5</w:t>
-            </w:r>
-            <w:r>
-              <w:rPr>
-                <w:noProof/>
-                <w:webHidden/>
-              </w:rPr>
-              <w:fldChar w:fldCharType="end"/>
-            </w:r>
-          </w:hyperlink>
-        </w:p>
-        <w:p>
-          <w:pPr>
-            <w:pStyle w:val="TDC3"/>
-            <w:tabs>
-              <w:tab w:val="right" w:leader="dot" w:pos="8494"/>
-            </w:tabs>
-            <w:rPr>
-              <w:rFonts w:eastAsiaTheme="minorEastAsia"/>
-              <w:noProof/>
-              <w:lang w:eastAsia="es-ES"/>
-            </w:rPr>
-          </w:pPr>
-          <w:hyperlink w:anchor="_Toc530608049" w:history="1">
-            <w:r>
-              <w:rPr>
-                <w:rStyle w:val="Hipervnculo"/>
-                <w:noProof/>
-              </w:rPr>
-              <w:t>R.3 Enemigos y R.10. Múltiples enemigos.</w:t>
-            </w:r>
-            <w:r>
-              <w:rPr>
-                <w:noProof/>
-                <w:webHidden/>
-              </w:rPr>
-              <w:tab/>
-            </w:r>
-            <w:r>
-              <w:rPr>
-                <w:noProof/>
-                <w:webHidden/>
-              </w:rPr>
-              <w:fldChar w:fldCharType="begin"/>
-            </w:r>
-            <w:r>
-              <w:rPr>
-                <w:noProof/>
-                <w:webHidden/>
-              </w:rPr>
-              <w:instrText xml:space="preserve"> PAGEREF _Toc530608049 \h </w:instrText>
-            </w:r>
-            <w:r>
-              <w:rPr>
-                <w:noProof/>
-                <w:webHidden/>
-              </w:rPr>
-            </w:r>
-            <w:r>
-              <w:rPr>
-                <w:noProof/>
-                <w:webHidden/>
-              </w:rPr>
-              <w:fldChar w:fldCharType="separate"/>
-            </w:r>
-            <w:r>
-              <w:rPr>
-                <w:noProof/>
-                <w:webHidden/>
-              </w:rPr>
-              <w:t>5</w:t>
-            </w:r>
-            <w:r>
-              <w:rPr>
-                <w:noProof/>
-                <w:webHidden/>
-              </w:rPr>
-              <w:fldChar w:fldCharType="end"/>
-            </w:r>
-          </w:hyperlink>
-        </w:p>
-        <w:p>
-          <w:pPr>
-            <w:pStyle w:val="TDC3"/>
-            <w:tabs>
-              <w:tab w:val="right" w:leader="dot" w:pos="8494"/>
-            </w:tabs>
-            <w:rPr>
-              <w:rFonts w:eastAsiaTheme="minorEastAsia"/>
-              <w:noProof/>
-              <w:lang w:eastAsia="es-ES"/>
-            </w:rPr>
-          </w:pPr>
-          <w:hyperlink w:anchor="_Toc530608050" w:history="1">
-            <w:r>
-              <w:rPr>
-                <w:rStyle w:val="Hipervnculo"/>
-                <w:noProof/>
-              </w:rPr>
-              <w:t>R.4. Interfaz durante el juego</w:t>
-            </w:r>
-            <w:r>
-              <w:rPr>
-                <w:noProof/>
-                <w:webHidden/>
-              </w:rPr>
-              <w:tab/>
-            </w:r>
-            <w:r>
-              <w:rPr>
-                <w:noProof/>
-                <w:webHidden/>
-              </w:rPr>
-              <w:fldChar w:fldCharType="begin"/>
-            </w:r>
-            <w:r>
-              <w:rPr>
-                <w:noProof/>
-                <w:webHidden/>
-              </w:rPr>
-              <w:instrText xml:space="preserve"> PAGEREF _Toc530608050 \h </w:instrText>
-            </w:r>
-            <w:r>
-              <w:rPr>
-                <w:noProof/>
-                <w:webHidden/>
-              </w:rPr>
-            </w:r>
-            <w:r>
-              <w:rPr>
-                <w:noProof/>
-                <w:webHidden/>
-              </w:rPr>
-              <w:fldChar w:fldCharType="separate"/>
-            </w:r>
-            <w:r>
-              <w:rPr>
-                <w:noProof/>
-                <w:webHidden/>
-              </w:rPr>
-              <w:t>5</w:t>
-            </w:r>
-            <w:r>
-              <w:rPr>
-                <w:noProof/>
-                <w:webHidden/>
-              </w:rPr>
-              <w:fldChar w:fldCharType="end"/>
-            </w:r>
-          </w:hyperlink>
-        </w:p>
-        <w:p>
-          <w:pPr>
-            <w:pStyle w:val="TDC3"/>
-            <w:tabs>
-              <w:tab w:val="right" w:leader="dot" w:pos="8494"/>
-            </w:tabs>
-            <w:rPr>
-              <w:rFonts w:eastAsiaTheme="minorEastAsia"/>
-              <w:noProof/>
-              <w:lang w:eastAsia="es-ES"/>
-            </w:rPr>
-          </w:pPr>
-          <w:hyperlink w:anchor="_Toc530608051" w:history="1">
-            <w:r>
-              <w:rPr>
-                <w:rStyle w:val="Hipervnculo"/>
-                <w:noProof/>
-              </w:rPr>
-              <w:t>R.7. Disparo múltiple</w:t>
-            </w:r>
-            <w:r>
-              <w:rPr>
-                <w:noProof/>
-                <w:webHidden/>
-              </w:rPr>
-              <w:tab/>
-            </w:r>
-            <w:r>
-              <w:rPr>
-                <w:noProof/>
-                <w:webHidden/>
-              </w:rPr>
-              <w:fldChar w:fldCharType="begin"/>
-            </w:r>
-            <w:r>
-              <w:rPr>
-                <w:noProof/>
-                <w:webHidden/>
-              </w:rPr>
-              <w:instrText xml:space="preserve"> PAGEREF _Toc530608051 \h </w:instrText>
-            </w:r>
-            <w:r>
-              <w:rPr>
-                <w:noProof/>
-                <w:webHidden/>
-              </w:rPr>
-            </w:r>
-            <w:r>
-              <w:rPr>
-                <w:noProof/>
-                <w:webHidden/>
-              </w:rPr>
-              <w:fldChar w:fldCharType="separate"/>
-            </w:r>
-            <w:r>
-              <w:rPr>
-                <w:noProof/>
-                <w:webHidden/>
-              </w:rPr>
-              <w:t>6</w:t>
-            </w:r>
-            <w:r>
-              <w:rPr>
-                <w:noProof/>
-                <w:webHidden/>
-              </w:rPr>
-              <w:fldChar w:fldCharType="end"/>
-            </w:r>
-          </w:hyperlink>
-        </w:p>
-        <w:p>
-          <w:pPr>
-            <w:pStyle w:val="TDC2"/>
-            <w:tabs>
-              <w:tab w:val="right" w:leader="dot" w:pos="8494"/>
-            </w:tabs>
-            <w:rPr>
-              <w:rFonts w:eastAsiaTheme="minorEastAsia"/>
-              <w:noProof/>
-              <w:lang w:eastAsia="es-ES"/>
-            </w:rPr>
-          </w:pPr>
-          <w:hyperlink w:anchor="_Toc530608052" w:history="1">
-            <w:r>
-              <w:rPr>
-                <w:rStyle w:val="Hipervnculo"/>
-                <w:b/>
-                <w:noProof/>
-              </w:rPr>
-              <w:t>Pantallas de la aplicación</w:t>
-            </w:r>
-            <w:r>
-              <w:rPr>
-                <w:noProof/>
-                <w:webHidden/>
-              </w:rPr>
-              <w:tab/>
-            </w:r>
-            <w:r>
-              <w:rPr>
-                <w:noProof/>
-                <w:webHidden/>
-              </w:rPr>
-              <w:fldChar w:fldCharType="begin"/>
-            </w:r>
-            <w:r>
-              <w:rPr>
-                <w:noProof/>
-                <w:webHidden/>
-              </w:rPr>
-              <w:instrText xml:space="preserve"> PAGEREF _Toc530608052 \h </w:instrText>
-            </w:r>
-            <w:r>
-              <w:rPr>
-                <w:noProof/>
-                <w:webHidden/>
-              </w:rPr>
-            </w:r>
-            <w:r>
-              <w:rPr>
-                <w:noProof/>
-                <w:webHidden/>
-              </w:rPr>
-              <w:fldChar w:fldCharType="separate"/>
-            </w:r>
-            <w:r>
-              <w:rPr>
-                <w:noProof/>
-                <w:webHidden/>
-              </w:rPr>
-              <w:t>6</w:t>
-            </w:r>
-            <w:r>
-              <w:rPr>
-                <w:noProof/>
-                <w:webHidden/>
-              </w:rPr>
-              <w:fldChar w:fldCharType="end"/>
-            </w:r>
-          </w:hyperlink>
-        </w:p>
-        <w:bookmarkStart w:id="1" w:name="_GoBack"/>
-        <w:bookmarkEnd w:id="1"/>
-        <w:p>
-          <w:pPr>
-            <w:pStyle w:val="TDC2"/>
-            <w:tabs>
-              <w:tab w:val="right" w:leader="dot" w:pos="8494"/>
-            </w:tabs>
-            <w:rPr>
-              <w:rFonts w:eastAsiaTheme="minorEastAsia"/>
-              <w:noProof/>
-              <w:lang w:eastAsia="es-ES"/>
-            </w:rPr>
-          </w:pPr>
+          <w:bookmarkStart w:id="1" w:name="_GoBack"/>
+          <w:bookmarkEnd w:id="1"/>
           <w:r>
             <w:rPr>
               <w:rStyle w:val="Hipervnculo"/>
@@ -1154,7 +380,7 @@
             <w:rPr>
               <w:noProof/>
             </w:rPr>
-            <w:instrText>HYPERLINK \l "_Toc530608054"</w:instrText>
+            <w:instrText>HYPERLINK \l "_Toc530820651"</w:instrText>
           </w:r>
           <w:r>
             <w:rPr>
@@ -1182,7 +408,7 @@
               <w:b/>
               <w:noProof/>
             </w:rPr>
-            <w:t>Conclusión</w:t>
+            <w:t>Introducción</w:t>
           </w:r>
           <w:r>
             <w:rPr>
@@ -1203,7 +429,7 @@
               <w:noProof/>
               <w:webHidden/>
             </w:rPr>
-            <w:instrText xml:space="preserve"> PAGEREF _Toc530608054 \h </w:instrText>
+            <w:instrText xml:space="preserve"> PAGEREF _Toc530820651 \h </w:instrText>
           </w:r>
           <w:r>
             <w:rPr>
@@ -1223,7 +449,7 @@
               <w:noProof/>
               <w:webHidden/>
             </w:rPr>
-            <w:t>7</w:t>
+            <w:t>3</w:t>
           </w:r>
           <w:r>
             <w:rPr>
@@ -1252,13 +478,14 @@
               <w:lang w:eastAsia="es-ES"/>
             </w:rPr>
           </w:pPr>
-          <w:hyperlink w:anchor="_Toc530608055" w:history="1">
+          <w:hyperlink w:anchor="_Toc530820652" w:history="1">
             <w:r>
               <w:rPr>
                 <w:rStyle w:val="Hipervnculo"/>
-                <w:noProof/>
-              </w:rPr>
-              <w:t>ALBERTO</w:t>
+                <w:b/>
+                <w:noProof/>
+              </w:rPr>
+              <w:t>Requisitos completados</w:t>
             </w:r>
             <w:r>
               <w:rPr>
@@ -1279,7 +506,7 @@
                 <w:noProof/>
                 <w:webHidden/>
               </w:rPr>
-              <w:instrText xml:space="preserve"> PAGEREF _Toc530608055 \h </w:instrText>
+              <w:instrText xml:space="preserve"> PAGEREF _Toc530820652 \h </w:instrText>
             </w:r>
             <w:r>
               <w:rPr>
@@ -1299,7 +526,217 @@
                 <w:noProof/>
                 <w:webHidden/>
               </w:rPr>
-              <w:t>7</w:t>
+              <w:t>3</w:t>
+            </w:r>
+            <w:r>
+              <w:rPr>
+                <w:noProof/>
+                <w:webHidden/>
+              </w:rPr>
+              <w:fldChar w:fldCharType="end"/>
+            </w:r>
+          </w:hyperlink>
+        </w:p>
+        <w:p>
+          <w:pPr>
+            <w:pStyle w:val="TDC3"/>
+            <w:tabs>
+              <w:tab w:val="right" w:leader="dot" w:pos="8494"/>
+            </w:tabs>
+            <w:rPr>
+              <w:rFonts w:eastAsiaTheme="minorEastAsia"/>
+              <w:noProof/>
+              <w:lang w:eastAsia="es-ES"/>
+            </w:rPr>
+          </w:pPr>
+          <w:hyperlink w:anchor="_Toc530820653" w:history="1">
+            <w:r>
+              <w:rPr>
+                <w:rStyle w:val="Hipervnculo"/>
+                <w:noProof/>
+              </w:rPr>
+              <w:t>Requisitos mínimos</w:t>
+            </w:r>
+            <w:r>
+              <w:rPr>
+                <w:noProof/>
+                <w:webHidden/>
+              </w:rPr>
+              <w:tab/>
+            </w:r>
+            <w:r>
+              <w:rPr>
+                <w:noProof/>
+                <w:webHidden/>
+              </w:rPr>
+              <w:fldChar w:fldCharType="begin"/>
+            </w:r>
+            <w:r>
+              <w:rPr>
+                <w:noProof/>
+                <w:webHidden/>
+              </w:rPr>
+              <w:instrText xml:space="preserve"> PAGEREF _Toc530820653 \h </w:instrText>
+            </w:r>
+            <w:r>
+              <w:rPr>
+                <w:noProof/>
+                <w:webHidden/>
+              </w:rPr>
+            </w:r>
+            <w:r>
+              <w:rPr>
+                <w:noProof/>
+                <w:webHidden/>
+              </w:rPr>
+              <w:fldChar w:fldCharType="separate"/>
+            </w:r>
+            <w:r>
+              <w:rPr>
+                <w:noProof/>
+                <w:webHidden/>
+              </w:rPr>
+              <w:t>3</w:t>
+            </w:r>
+            <w:r>
+              <w:rPr>
+                <w:noProof/>
+                <w:webHidden/>
+              </w:rPr>
+              <w:fldChar w:fldCharType="end"/>
+            </w:r>
+          </w:hyperlink>
+        </w:p>
+        <w:p>
+          <w:pPr>
+            <w:pStyle w:val="TDC3"/>
+            <w:tabs>
+              <w:tab w:val="right" w:leader="dot" w:pos="8494"/>
+            </w:tabs>
+            <w:rPr>
+              <w:rFonts w:eastAsiaTheme="minorEastAsia"/>
+              <w:noProof/>
+              <w:lang w:eastAsia="es-ES"/>
+            </w:rPr>
+          </w:pPr>
+          <w:hyperlink w:anchor="_Toc530820654" w:history="1">
+            <w:r>
+              <w:rPr>
+                <w:rStyle w:val="Hipervnculo"/>
+                <w:noProof/>
+              </w:rPr>
+              <w:t>Desafíos plata</w:t>
+            </w:r>
+            <w:r>
+              <w:rPr>
+                <w:noProof/>
+                <w:webHidden/>
+              </w:rPr>
+              <w:tab/>
+            </w:r>
+            <w:r>
+              <w:rPr>
+                <w:noProof/>
+                <w:webHidden/>
+              </w:rPr>
+              <w:fldChar w:fldCharType="begin"/>
+            </w:r>
+            <w:r>
+              <w:rPr>
+                <w:noProof/>
+                <w:webHidden/>
+              </w:rPr>
+              <w:instrText xml:space="preserve"> PAGEREF _Toc530820654 \h </w:instrText>
+            </w:r>
+            <w:r>
+              <w:rPr>
+                <w:noProof/>
+                <w:webHidden/>
+              </w:rPr>
+            </w:r>
+            <w:r>
+              <w:rPr>
+                <w:noProof/>
+                <w:webHidden/>
+              </w:rPr>
+              <w:fldChar w:fldCharType="separate"/>
+            </w:r>
+            <w:r>
+              <w:rPr>
+                <w:noProof/>
+                <w:webHidden/>
+              </w:rPr>
+              <w:t>4</w:t>
+            </w:r>
+            <w:r>
+              <w:rPr>
+                <w:noProof/>
+                <w:webHidden/>
+              </w:rPr>
+              <w:fldChar w:fldCharType="end"/>
+            </w:r>
+          </w:hyperlink>
+        </w:p>
+        <w:p>
+          <w:pPr>
+            <w:pStyle w:val="TDC3"/>
+            <w:tabs>
+              <w:tab w:val="right" w:leader="dot" w:pos="8494"/>
+            </w:tabs>
+            <w:rPr>
+              <w:rFonts w:eastAsiaTheme="minorEastAsia"/>
+              <w:noProof/>
+              <w:lang w:eastAsia="es-ES"/>
+            </w:rPr>
+          </w:pPr>
+          <w:hyperlink w:anchor="_Toc530820655" w:history="1">
+            <w:r>
+              <w:rPr>
+                <w:rStyle w:val="Hipervnculo"/>
+                <w:noProof/>
+              </w:rPr>
+              <w:t>Desafíos Oro</w:t>
+            </w:r>
+            <w:r>
+              <w:rPr>
+                <w:noProof/>
+                <w:webHidden/>
+              </w:rPr>
+              <w:tab/>
+            </w:r>
+            <w:r>
+              <w:rPr>
+                <w:noProof/>
+                <w:webHidden/>
+              </w:rPr>
+              <w:fldChar w:fldCharType="begin"/>
+            </w:r>
+            <w:r>
+              <w:rPr>
+                <w:noProof/>
+                <w:webHidden/>
+              </w:rPr>
+              <w:instrText xml:space="preserve"> PAGEREF _Toc530820655 \h </w:instrText>
+            </w:r>
+            <w:r>
+              <w:rPr>
+                <w:noProof/>
+                <w:webHidden/>
+              </w:rPr>
+            </w:r>
+            <w:r>
+              <w:rPr>
+                <w:noProof/>
+                <w:webHidden/>
+              </w:rPr>
+              <w:fldChar w:fldCharType="separate"/>
+            </w:r>
+            <w:r>
+              <w:rPr>
+                <w:noProof/>
+                <w:webHidden/>
+              </w:rPr>
+              <w:t>4</w:t>
             </w:r>
             <w:r>
               <w:rPr>
@@ -1322,13 +759,506 @@
               <w:lang w:eastAsia="es-ES"/>
             </w:rPr>
           </w:pPr>
-          <w:hyperlink w:anchor="_Toc530608056" w:history="1">
+          <w:hyperlink w:anchor="_Toc530820656" w:history="1">
             <w:r>
               <w:rPr>
                 <w:rStyle w:val="Hipervnculo"/>
                 <w:b/>
                 <w:noProof/>
               </w:rPr>
+              <w:t>Aspectos importantes de los desafíos</w:t>
+            </w:r>
+            <w:r>
+              <w:rPr>
+                <w:noProof/>
+                <w:webHidden/>
+              </w:rPr>
+              <w:tab/>
+            </w:r>
+            <w:r>
+              <w:rPr>
+                <w:noProof/>
+                <w:webHidden/>
+              </w:rPr>
+              <w:fldChar w:fldCharType="begin"/>
+            </w:r>
+            <w:r>
+              <w:rPr>
+                <w:noProof/>
+                <w:webHidden/>
+              </w:rPr>
+              <w:instrText xml:space="preserve"> PAGEREF _Toc530820656 \h </w:instrText>
+            </w:r>
+            <w:r>
+              <w:rPr>
+                <w:noProof/>
+                <w:webHidden/>
+              </w:rPr>
+            </w:r>
+            <w:r>
+              <w:rPr>
+                <w:noProof/>
+                <w:webHidden/>
+              </w:rPr>
+              <w:fldChar w:fldCharType="separate"/>
+            </w:r>
+            <w:r>
+              <w:rPr>
+                <w:noProof/>
+                <w:webHidden/>
+              </w:rPr>
+              <w:t>5</w:t>
+            </w:r>
+            <w:r>
+              <w:rPr>
+                <w:noProof/>
+                <w:webHidden/>
+              </w:rPr>
+              <w:fldChar w:fldCharType="end"/>
+            </w:r>
+          </w:hyperlink>
+        </w:p>
+        <w:p>
+          <w:pPr>
+            <w:pStyle w:val="TDC3"/>
+            <w:tabs>
+              <w:tab w:val="right" w:leader="dot" w:pos="8494"/>
+            </w:tabs>
+            <w:rPr>
+              <w:rFonts w:eastAsiaTheme="minorEastAsia"/>
+              <w:noProof/>
+              <w:lang w:eastAsia="es-ES"/>
+            </w:rPr>
+          </w:pPr>
+          <w:hyperlink w:anchor="_Toc530820657" w:history="1">
+            <w:r>
+              <w:rPr>
+                <w:rStyle w:val="Hipervnculo"/>
+                <w:noProof/>
+              </w:rPr>
+              <w:t>R.1.3 Nivel de juego</w:t>
+            </w:r>
+            <w:r>
+              <w:rPr>
+                <w:noProof/>
+                <w:webHidden/>
+              </w:rPr>
+              <w:tab/>
+            </w:r>
+            <w:r>
+              <w:rPr>
+                <w:noProof/>
+                <w:webHidden/>
+              </w:rPr>
+              <w:fldChar w:fldCharType="begin"/>
+            </w:r>
+            <w:r>
+              <w:rPr>
+                <w:noProof/>
+                <w:webHidden/>
+              </w:rPr>
+              <w:instrText xml:space="preserve"> PAGEREF _Toc530820657 \h </w:instrText>
+            </w:r>
+            <w:r>
+              <w:rPr>
+                <w:noProof/>
+                <w:webHidden/>
+              </w:rPr>
+            </w:r>
+            <w:r>
+              <w:rPr>
+                <w:noProof/>
+                <w:webHidden/>
+              </w:rPr>
+              <w:fldChar w:fldCharType="separate"/>
+            </w:r>
+            <w:r>
+              <w:rPr>
+                <w:noProof/>
+                <w:webHidden/>
+              </w:rPr>
+              <w:t>5</w:t>
+            </w:r>
+            <w:r>
+              <w:rPr>
+                <w:noProof/>
+                <w:webHidden/>
+              </w:rPr>
+              <w:fldChar w:fldCharType="end"/>
+            </w:r>
+          </w:hyperlink>
+        </w:p>
+        <w:p>
+          <w:pPr>
+            <w:pStyle w:val="TDC3"/>
+            <w:tabs>
+              <w:tab w:val="right" w:leader="dot" w:pos="8494"/>
+            </w:tabs>
+            <w:rPr>
+              <w:rFonts w:eastAsiaTheme="minorEastAsia"/>
+              <w:noProof/>
+              <w:lang w:eastAsia="es-ES"/>
+            </w:rPr>
+          </w:pPr>
+          <w:hyperlink w:anchor="_Toc530820658" w:history="1">
+            <w:r>
+              <w:rPr>
+                <w:rStyle w:val="Hipervnculo"/>
+                <w:noProof/>
+              </w:rPr>
+              <w:t>R.3 Enemigos y R.10. Múltiples enemigos.</w:t>
+            </w:r>
+            <w:r>
+              <w:rPr>
+                <w:noProof/>
+                <w:webHidden/>
+              </w:rPr>
+              <w:tab/>
+            </w:r>
+            <w:r>
+              <w:rPr>
+                <w:noProof/>
+                <w:webHidden/>
+              </w:rPr>
+              <w:fldChar w:fldCharType="begin"/>
+            </w:r>
+            <w:r>
+              <w:rPr>
+                <w:noProof/>
+                <w:webHidden/>
+              </w:rPr>
+              <w:instrText xml:space="preserve"> PAGEREF _Toc530820658 \h </w:instrText>
+            </w:r>
+            <w:r>
+              <w:rPr>
+                <w:noProof/>
+                <w:webHidden/>
+              </w:rPr>
+            </w:r>
+            <w:r>
+              <w:rPr>
+                <w:noProof/>
+                <w:webHidden/>
+              </w:rPr>
+              <w:fldChar w:fldCharType="separate"/>
+            </w:r>
+            <w:r>
+              <w:rPr>
+                <w:noProof/>
+                <w:webHidden/>
+              </w:rPr>
+              <w:t>5</w:t>
+            </w:r>
+            <w:r>
+              <w:rPr>
+                <w:noProof/>
+                <w:webHidden/>
+              </w:rPr>
+              <w:fldChar w:fldCharType="end"/>
+            </w:r>
+          </w:hyperlink>
+        </w:p>
+        <w:p>
+          <w:pPr>
+            <w:pStyle w:val="TDC3"/>
+            <w:tabs>
+              <w:tab w:val="right" w:leader="dot" w:pos="8494"/>
+            </w:tabs>
+            <w:rPr>
+              <w:rFonts w:eastAsiaTheme="minorEastAsia"/>
+              <w:noProof/>
+              <w:lang w:eastAsia="es-ES"/>
+            </w:rPr>
+          </w:pPr>
+          <w:hyperlink w:anchor="_Toc530820659" w:history="1">
+            <w:r>
+              <w:rPr>
+                <w:rStyle w:val="Hipervnculo"/>
+                <w:noProof/>
+              </w:rPr>
+              <w:t>R.4. Interfaz durante el juego</w:t>
+            </w:r>
+            <w:r>
+              <w:rPr>
+                <w:noProof/>
+                <w:webHidden/>
+              </w:rPr>
+              <w:tab/>
+            </w:r>
+            <w:r>
+              <w:rPr>
+                <w:noProof/>
+                <w:webHidden/>
+              </w:rPr>
+              <w:fldChar w:fldCharType="begin"/>
+            </w:r>
+            <w:r>
+              <w:rPr>
+                <w:noProof/>
+                <w:webHidden/>
+              </w:rPr>
+              <w:instrText xml:space="preserve"> PAGEREF _Toc530820659 \h </w:instrText>
+            </w:r>
+            <w:r>
+              <w:rPr>
+                <w:noProof/>
+                <w:webHidden/>
+              </w:rPr>
+            </w:r>
+            <w:r>
+              <w:rPr>
+                <w:noProof/>
+                <w:webHidden/>
+              </w:rPr>
+              <w:fldChar w:fldCharType="separate"/>
+            </w:r>
+            <w:r>
+              <w:rPr>
+                <w:noProof/>
+                <w:webHidden/>
+              </w:rPr>
+              <w:t>5</w:t>
+            </w:r>
+            <w:r>
+              <w:rPr>
+                <w:noProof/>
+                <w:webHidden/>
+              </w:rPr>
+              <w:fldChar w:fldCharType="end"/>
+            </w:r>
+          </w:hyperlink>
+        </w:p>
+        <w:p>
+          <w:pPr>
+            <w:pStyle w:val="TDC3"/>
+            <w:tabs>
+              <w:tab w:val="right" w:leader="dot" w:pos="8494"/>
+            </w:tabs>
+            <w:rPr>
+              <w:rFonts w:eastAsiaTheme="minorEastAsia"/>
+              <w:noProof/>
+              <w:lang w:eastAsia="es-ES"/>
+            </w:rPr>
+          </w:pPr>
+          <w:hyperlink w:anchor="_Toc530820660" w:history="1">
+            <w:r>
+              <w:rPr>
+                <w:rStyle w:val="Hipervnculo"/>
+                <w:noProof/>
+              </w:rPr>
+              <w:t>R.7. Disparo múltiple</w:t>
+            </w:r>
+            <w:r>
+              <w:rPr>
+                <w:noProof/>
+                <w:webHidden/>
+              </w:rPr>
+              <w:tab/>
+            </w:r>
+            <w:r>
+              <w:rPr>
+                <w:noProof/>
+                <w:webHidden/>
+              </w:rPr>
+              <w:fldChar w:fldCharType="begin"/>
+            </w:r>
+            <w:r>
+              <w:rPr>
+                <w:noProof/>
+                <w:webHidden/>
+              </w:rPr>
+              <w:instrText xml:space="preserve"> PAGEREF _Toc530820660 \h </w:instrText>
+            </w:r>
+            <w:r>
+              <w:rPr>
+                <w:noProof/>
+                <w:webHidden/>
+              </w:rPr>
+            </w:r>
+            <w:r>
+              <w:rPr>
+                <w:noProof/>
+                <w:webHidden/>
+              </w:rPr>
+              <w:fldChar w:fldCharType="separate"/>
+            </w:r>
+            <w:r>
+              <w:rPr>
+                <w:noProof/>
+                <w:webHidden/>
+              </w:rPr>
+              <w:t>5</w:t>
+            </w:r>
+            <w:r>
+              <w:rPr>
+                <w:noProof/>
+                <w:webHidden/>
+              </w:rPr>
+              <w:fldChar w:fldCharType="end"/>
+            </w:r>
+          </w:hyperlink>
+        </w:p>
+        <w:p>
+          <w:pPr>
+            <w:pStyle w:val="TDC2"/>
+            <w:tabs>
+              <w:tab w:val="right" w:leader="dot" w:pos="8494"/>
+            </w:tabs>
+            <w:rPr>
+              <w:rFonts w:eastAsiaTheme="minorEastAsia"/>
+              <w:noProof/>
+              <w:lang w:eastAsia="es-ES"/>
+            </w:rPr>
+          </w:pPr>
+          <w:hyperlink w:anchor="_Toc530820661" w:history="1">
+            <w:r>
+              <w:rPr>
+                <w:rStyle w:val="Hipervnculo"/>
+                <w:b/>
+                <w:noProof/>
+              </w:rPr>
+              <w:t>Pantallas de la aplicación</w:t>
+            </w:r>
+            <w:r>
+              <w:rPr>
+                <w:noProof/>
+                <w:webHidden/>
+              </w:rPr>
+              <w:tab/>
+            </w:r>
+            <w:r>
+              <w:rPr>
+                <w:noProof/>
+                <w:webHidden/>
+              </w:rPr>
+              <w:fldChar w:fldCharType="begin"/>
+            </w:r>
+            <w:r>
+              <w:rPr>
+                <w:noProof/>
+                <w:webHidden/>
+              </w:rPr>
+              <w:instrText xml:space="preserve"> PAGEREF _Toc530820661 \h </w:instrText>
+            </w:r>
+            <w:r>
+              <w:rPr>
+                <w:noProof/>
+                <w:webHidden/>
+              </w:rPr>
+            </w:r>
+            <w:r>
+              <w:rPr>
+                <w:noProof/>
+                <w:webHidden/>
+              </w:rPr>
+              <w:fldChar w:fldCharType="separate"/>
+            </w:r>
+            <w:r>
+              <w:rPr>
+                <w:noProof/>
+                <w:webHidden/>
+              </w:rPr>
+              <w:t>6</w:t>
+            </w:r>
+            <w:r>
+              <w:rPr>
+                <w:noProof/>
+                <w:webHidden/>
+              </w:rPr>
+              <w:fldChar w:fldCharType="end"/>
+            </w:r>
+          </w:hyperlink>
+        </w:p>
+        <w:p>
+          <w:pPr>
+            <w:pStyle w:val="TDC2"/>
+            <w:tabs>
+              <w:tab w:val="right" w:leader="dot" w:pos="8494"/>
+            </w:tabs>
+            <w:rPr>
+              <w:rFonts w:eastAsiaTheme="minorEastAsia"/>
+              <w:noProof/>
+              <w:lang w:eastAsia="es-ES"/>
+            </w:rPr>
+          </w:pPr>
+          <w:hyperlink w:anchor="_Toc530820662" w:history="1">
+            <w:r>
+              <w:rPr>
+                <w:rStyle w:val="Hipervnculo"/>
+                <w:b/>
+                <w:noProof/>
+              </w:rPr>
+              <w:t>Conclusión</w:t>
+            </w:r>
+            <w:r>
+              <w:rPr>
+                <w:noProof/>
+                <w:webHidden/>
+              </w:rPr>
+              <w:tab/>
+            </w:r>
+            <w:r>
+              <w:rPr>
+                <w:noProof/>
+                <w:webHidden/>
+              </w:rPr>
+              <w:fldChar w:fldCharType="begin"/>
+            </w:r>
+            <w:r>
+              <w:rPr>
+                <w:noProof/>
+                <w:webHidden/>
+              </w:rPr>
+              <w:instrText xml:space="preserve"> PAGEREF _Toc530820662 \h </w:instrText>
+            </w:r>
+            <w:r>
+              <w:rPr>
+                <w:noProof/>
+                <w:webHidden/>
+              </w:rPr>
+            </w:r>
+            <w:r>
+              <w:rPr>
+                <w:noProof/>
+                <w:webHidden/>
+              </w:rPr>
+              <w:fldChar w:fldCharType="separate"/>
+            </w:r>
+            <w:r>
+              <w:rPr>
+                <w:noProof/>
+                <w:webHidden/>
+              </w:rPr>
+              <w:t>7</w:t>
+            </w:r>
+            <w:r>
+              <w:rPr>
+                <w:noProof/>
+                <w:webHidden/>
+              </w:rPr>
+              <w:fldChar w:fldCharType="end"/>
+            </w:r>
+          </w:hyperlink>
+        </w:p>
+        <w:p>
+          <w:pPr>
+            <w:pStyle w:val="TDC2"/>
+            <w:tabs>
+              <w:tab w:val="right" w:leader="dot" w:pos="8494"/>
+            </w:tabs>
+            <w:rPr>
+              <w:rFonts w:eastAsiaTheme="minorEastAsia"/>
+              <w:noProof/>
+              <w:lang w:eastAsia="es-ES"/>
+            </w:rPr>
+          </w:pPr>
+          <w:hyperlink w:anchor="_Toc530820663" w:history="1">
+            <w:r>
+              <w:rPr>
+                <w:rStyle w:val="Hipervnculo"/>
+                <w:b/>
+                <w:noProof/>
+              </w:rPr>
               <w:t>Referencias</w:t>
             </w:r>
             <w:r>
@@ -1350,7 +1280,7 @@
                 <w:noProof/>
                 <w:webHidden/>
               </w:rPr>
-              <w:instrText xml:space="preserve"> PAGEREF _Toc530608056 \h </w:instrText>
+              <w:instrText xml:space="preserve"> PAGEREF _Toc530820663 \h </w:instrText>
             </w:r>
             <w:r>
               <w:rPr>
@@ -1467,46 +1397,6 @@
     </w:p>
     <w:p>
       <w:pPr>
-        <w:jc w:val="both"/>
-      </w:pPr>
-    </w:p>
-    <w:p>
-      <w:pPr>
-        <w:jc w:val="both"/>
-      </w:pPr>
-    </w:p>
-    <w:p>
-      <w:pPr>
-        <w:jc w:val="both"/>
-      </w:pPr>
-    </w:p>
-    <w:p>
-      <w:pPr>
-        <w:jc w:val="both"/>
-      </w:pPr>
-    </w:p>
-    <w:p>
-      <w:pPr>
-        <w:jc w:val="both"/>
-      </w:pPr>
-    </w:p>
-    <w:p>
-      <w:pPr>
-        <w:jc w:val="both"/>
-      </w:pPr>
-    </w:p>
-    <w:p>
-      <w:pPr>
-        <w:jc w:val="both"/>
-      </w:pPr>
-    </w:p>
-    <w:p>
-      <w:pPr>
-        <w:jc w:val="both"/>
-      </w:pPr>
-    </w:p>
-    <w:p>
-      <w:pPr>
         <w:pStyle w:val="Ttulo2"/>
         <w:jc w:val="both"/>
         <w:rPr>
@@ -1514,12 +1404,13 @@
           <w:color w:val="1F3864" w:themeColor="accent1" w:themeShade="80"/>
         </w:rPr>
       </w:pPr>
-      <w:bookmarkStart w:id="2" w:name="_Toc530608042"/>
+      <w:bookmarkStart w:id="2" w:name="_Toc530820651"/>
       <w:r>
         <w:rPr>
           <w:b/>
           <w:color w:val="1F3864" w:themeColor="accent1" w:themeShade="80"/>
         </w:rPr>
+        <w:lastRenderedPageBreak/>
         <w:t>Introducción</w:t>
       </w:r>
       <w:bookmarkEnd w:id="2"/>
@@ -1570,10 +1461,25 @@
         <w:rPr>
           <w:i/>
         </w:rPr>
-        <w:t xml:space="preserve"> en 2D. Esta aplicación se ha desarrollado </w:t>
-      </w:r>
-      <w:r>
-        <w:t>sobre el motor de videojuegos desarrollado en clase.</w:t>
+        <w:t xml:space="preserve"> en 2D. Esta aplicación se ha </w:t>
+      </w:r>
+      <w:r>
+        <w:t>desarrollado</w:t>
+      </w:r>
+      <w:r>
+        <w:rPr>
+          <w:i/>
+        </w:rPr>
+        <w:t xml:space="preserve"> </w:t>
+      </w:r>
+      <w:r>
+        <w:t xml:space="preserve">sobre el motor de videojuegos </w:t>
+      </w:r>
+      <w:r>
+        <w:t>realizado</w:t>
+      </w:r>
+      <w:r>
+        <w:t xml:space="preserve"> en clase.</w:t>
       </w:r>
     </w:p>
     <w:p>
@@ -1663,7 +1569,7 @@
           <w:color w:val="1F3864" w:themeColor="accent1" w:themeShade="80"/>
         </w:rPr>
       </w:pPr>
-      <w:bookmarkStart w:id="3" w:name="_Toc530608043"/>
+      <w:bookmarkStart w:id="3" w:name="_Toc530820652"/>
       <w:r>
         <w:rPr>
           <w:b/>
@@ -1687,7 +1593,7 @@
         <w:pStyle w:val="Ttulo3"/>
         <w:jc w:val="both"/>
       </w:pPr>
-      <w:bookmarkStart w:id="4" w:name="_Toc530608044"/>
+      <w:bookmarkStart w:id="4" w:name="_Toc530820653"/>
       <w:r>
         <w:t>Requisitos mínimos</w:t>
       </w:r>
@@ -1733,11 +1639,27 @@
     <w:p>
       <w:pPr>
         <w:pStyle w:val="Prrafodelista"/>
-        <w:jc w:val="both"/>
+        <w:numPr>
+          <w:ilvl w:val="0"/>
+          <w:numId w:val="10"/>
+        </w:numPr>
+        <w:jc w:val="both"/>
+      </w:pPr>
+      <w:r>
         <w:rPr>
           <w:b/>
         </w:rPr>
-      </w:pPr>
+        <w:t>Menú pausa</w:t>
+      </w:r>
+      <w:r>
+        <w:rPr>
+          <w:b/>
+        </w:rPr>
+        <w:t xml:space="preserve">: </w:t>
+      </w:r>
+      <w:r>
+        <w:t>se activa a través de un botón de pausa o cuando el juego pasa a segundo plano.</w:t>
+      </w:r>
     </w:p>
     <w:p>
       <w:pPr>
@@ -1752,7 +1674,7 @@
         <w:rPr>
           <w:b/>
         </w:rPr>
-        <w:t>Menú pausa</w:t>
+        <w:t>Un nivel</w:t>
       </w:r>
       <w:r>
         <w:rPr>
@@ -1761,134 +1683,109 @@
         <w:t xml:space="preserve">: </w:t>
       </w:r>
       <w:r>
-        <w:t>se activa a través de un botón de pausa o cuando el juego pasa a segundo plano.</w:t>
-      </w:r>
-    </w:p>
-    <w:p>
-      <w:pPr>
-        <w:pStyle w:val="Prrafodelista"/>
-        <w:numPr>
-          <w:ilvl w:val="0"/>
-          <w:numId w:val="10"/>
-        </w:numPr>
-        <w:jc w:val="both"/>
-      </w:pPr>
-      <w:r>
-        <w:rPr>
-          <w:b/>
-        </w:rPr>
+        <w:t>Nivel completo en el que se puede ganar consiguiendo una determinada puntuación, o “perder” si golpean la nave del jugador tres veces, ya sea con naves enemigas o con los disparos enemigos.</w:t>
+      </w:r>
+    </w:p>
+    <w:p>
+      <w:pPr>
+        <w:ind w:left="1416"/>
+        <w:jc w:val="both"/>
+      </w:pPr>
+    </w:p>
+    <w:p>
+      <w:pPr>
+        <w:pStyle w:val="Ttulo4"/>
+        <w:jc w:val="both"/>
+      </w:pPr>
+      <w:r>
+        <w:t>R.2. Con</w:t>
+      </w:r>
+      <w:r>
+        <w:t>troles</w:t>
+      </w:r>
+    </w:p>
+    <w:p>
+      <w:pPr>
+        <w:jc w:val="both"/>
+      </w:pPr>
+      <w:r>
+        <w:t xml:space="preserve">En el lado izquierdo de la pantalla se encuentra un joystick para mover la nave del jugador y presionando en el lado derecho de la pantalla, la nave realizará disparos especiales. </w:t>
+      </w:r>
+    </w:p>
+    <w:p>
+      <w:pPr>
+        <w:pStyle w:val="Ttulo4"/>
+        <w:jc w:val="both"/>
+      </w:pPr>
+      <w:r>
+        <w:t xml:space="preserve">R.3. </w:t>
+      </w:r>
+      <w:r>
+        <w:t>Enemigos</w:t>
+      </w:r>
+    </w:p>
+    <w:p>
+      <w:pPr>
+        <w:jc w:val="both"/>
+      </w:pPr>
+      <w:r>
+        <w:t>Se han incluido dos tipos de enemigos con los que se puede colisionar</w:t>
+      </w:r>
+      <w:r>
+        <w:t>.</w:t>
+      </w:r>
+      <w:r>
+        <w:t xml:space="preserve"> </w:t>
+      </w:r>
+      <w:r>
+        <w:t>S</w:t>
+      </w:r>
+      <w:r>
+        <w:t>e</w:t>
+      </w:r>
+      <w:r>
+        <w:t xml:space="preserve"> pueden </w:t>
+      </w:r>
+      <w:r>
+        <w:t xml:space="preserve">destruir disparándoles, y </w:t>
+      </w:r>
+      <w:r>
+        <w:t>dependiendo del tipo de enemigo</w:t>
+      </w:r>
+      <w:r>
+        <w:t xml:space="preserve"> aporta</w:t>
+      </w:r>
+      <w:r>
+        <w:t>rá</w:t>
+      </w:r>
+      <w:r>
+        <w:t xml:space="preserve"> una puntuación distinta al jugador.</w:t>
+      </w:r>
+    </w:p>
+    <w:p>
+      <w:pPr>
+        <w:jc w:val="both"/>
+      </w:pPr>
+      <w:r>
+        <w:t>Uno de los enemigos dispara, si este alcanza a</w:t>
+      </w:r>
+      <w:r>
+        <w:t xml:space="preserve"> la nave del jugador</w:t>
+      </w:r>
+      <w:r>
+        <w:t xml:space="preserve"> con una bala, </w:t>
+      </w:r>
+      <w:r>
+        <w:t xml:space="preserve">la nave del jugador será destruida. Si la nave aún cuenta con vidas extra, reaparecerá en la pantalla, en caso contrario el juego habrá acabado y proseguirá hacia la pantalla de puntuación. </w:t>
+      </w:r>
+    </w:p>
+    <w:p>
+      <w:pPr>
+        <w:pStyle w:val="Ttulo4"/>
+        <w:jc w:val="both"/>
+      </w:pPr>
+      <w:r>
         <w:lastRenderedPageBreak/>
-        <w:t>Un nivel</w:t>
-      </w:r>
-      <w:r>
-        <w:rPr>
-          <w:b/>
-        </w:rPr>
-        <w:t xml:space="preserve">: </w:t>
-      </w:r>
-      <w:r>
-        <w:t>Nivel completo en el que se puede ganar consiguiendo una determinada puntuación, o “perder” si golpean la nave del jugador tres veces, ya sea con naves enemigas o con los disparos enemigos.</w:t>
-      </w:r>
-    </w:p>
-    <w:p>
-      <w:pPr>
-        <w:ind w:left="1416"/>
-        <w:jc w:val="both"/>
-      </w:pPr>
-    </w:p>
-    <w:p>
-      <w:pPr>
-        <w:pStyle w:val="Ttulo4"/>
-        <w:jc w:val="both"/>
-      </w:pPr>
-      <w:r>
-        <w:t>R.2. Con</w:t>
-      </w:r>
-      <w:r>
-        <w:t>troles</w:t>
-      </w:r>
-    </w:p>
-    <w:p>
-      <w:pPr>
-        <w:jc w:val="both"/>
-      </w:pPr>
-      <w:r>
-        <w:t xml:space="preserve">En el lado izquierdo de la pantalla se encuentra un joystick para mover la nave del jugador y presionando en el lado derecho de la pantalla, la nave realizará disparos especiales. </w:t>
-      </w:r>
-    </w:p>
-    <w:p>
-      <w:pPr>
-        <w:pStyle w:val="Ttulo4"/>
-        <w:jc w:val="both"/>
-      </w:pPr>
-      <w:r>
-        <w:t xml:space="preserve">R.3. </w:t>
-      </w:r>
-      <w:r>
-        <w:t>Enemigos</w:t>
-      </w:r>
-    </w:p>
-    <w:p>
-      <w:pPr>
-        <w:jc w:val="both"/>
-      </w:pPr>
-      <w:r>
-        <w:t>Se han incluido dos tipos de enemigos con los que se puede colisionar</w:t>
-      </w:r>
-      <w:r>
-        <w:t>.</w:t>
-      </w:r>
-      <w:r>
-        <w:t xml:space="preserve"> </w:t>
-      </w:r>
-      <w:r>
-        <w:t>S</w:t>
-      </w:r>
-      <w:r>
-        <w:t>e</w:t>
-      </w:r>
-      <w:r>
-        <w:t xml:space="preserve"> pueden </w:t>
-      </w:r>
-      <w:r>
-        <w:t xml:space="preserve">destruir disparándoles, y </w:t>
-      </w:r>
-      <w:r>
-        <w:t>dependiendo del tipo de enemigo</w:t>
-      </w:r>
-      <w:r>
-        <w:t xml:space="preserve"> aporta</w:t>
-      </w:r>
-      <w:r>
-        <w:t>rá</w:t>
-      </w:r>
-      <w:r>
-        <w:t xml:space="preserve"> una puntuación distinta al jugador.</w:t>
-      </w:r>
-    </w:p>
-    <w:p>
-      <w:pPr>
-        <w:jc w:val="both"/>
-      </w:pPr>
-      <w:r>
-        <w:t>Uno de los enemigos dispara, si este alcanza a</w:t>
-      </w:r>
-      <w:r>
-        <w:t xml:space="preserve"> la nave del jugador</w:t>
-      </w:r>
-      <w:r>
-        <w:t xml:space="preserve"> con una bala, </w:t>
-      </w:r>
-      <w:r>
-        <w:t xml:space="preserve">la nave del jugador será destruida. Si la nave aún cuenta con vidas extra, reaparecerá en la pantalla, en caso contrario el juego habrá acabado y proseguirá hacia la pantalla de puntuación. </w:t>
-      </w:r>
-    </w:p>
-    <w:p>
-      <w:pPr>
-        <w:pStyle w:val="Ttulo4"/>
-        <w:jc w:val="both"/>
-      </w:pPr>
-      <w:r>
         <w:t>R.4. Información en pantalla durante el juego</w:t>
       </w:r>
     </w:p>
@@ -1968,7 +1865,7 @@
         <w:pStyle w:val="Ttulo3"/>
         <w:jc w:val="both"/>
       </w:pPr>
-      <w:bookmarkStart w:id="5" w:name="_Toc530608045"/>
+      <w:bookmarkStart w:id="5" w:name="_Toc530820654"/>
       <w:r>
         <w:t>Desafíos plata</w:t>
       </w:r>
@@ -2313,7 +2210,6 @@
         <w:jc w:val="both"/>
       </w:pPr>
       <w:r>
-        <w:lastRenderedPageBreak/>
         <w:t>R.</w:t>
       </w:r>
       <w:r>
@@ -2415,7 +2311,7 @@
         <w:pStyle w:val="Ttulo3"/>
         <w:jc w:val="both"/>
       </w:pPr>
-      <w:bookmarkStart w:id="6" w:name="_Toc530608046"/>
+      <w:bookmarkStart w:id="6" w:name="_Toc530820655"/>
       <w:r>
         <w:t>Desafío</w:t>
       </w:r>
@@ -2463,6 +2359,7 @@
         </w:rPr>
       </w:pPr>
       <w:r>
+        <w:lastRenderedPageBreak/>
         <w:t>R.</w:t>
       </w:r>
       <w:r>
@@ -2544,7 +2441,7 @@
           <w:b/>
         </w:rPr>
       </w:pPr>
-      <w:bookmarkStart w:id="7" w:name="_Toc530608047"/>
+      <w:bookmarkStart w:id="7" w:name="_Toc530820656"/>
       <w:r>
         <w:rPr>
           <w:b/>
@@ -2557,14 +2454,18 @@
     <w:p>
       <w:pPr>
         <w:pStyle w:val="Ttulo3"/>
-      </w:pPr>
-      <w:bookmarkStart w:id="8" w:name="_Toc530608048"/>
+        <w:jc w:val="both"/>
+      </w:pPr>
+      <w:bookmarkStart w:id="8" w:name="_Toc530820657"/>
       <w:r>
         <w:t>R.1.3 Nivel de juego</w:t>
       </w:r>
       <w:bookmarkEnd w:id="8"/>
     </w:p>
     <w:p>
+      <w:pPr>
+        <w:jc w:val="both"/>
+      </w:pPr>
       <w:r>
         <w:t>Se ha modificado la estructura inicial, para que todos los “</w:t>
       </w:r>
@@ -2613,7 +2514,13 @@
         <w:t>”,</w:t>
       </w:r>
       <w:r>
-        <w:t xml:space="preserve"> ya que me parece más lógico que éste pueda controlar todos los </w:t>
+        <w:t xml:space="preserve"> ya que </w:t>
+      </w:r>
+      <w:r>
+        <w:t>nos</w:t>
+      </w:r>
+      <w:r>
+        <w:t xml:space="preserve"> parece más lógico que éste pueda controlar todos los </w:t>
       </w:r>
       <w:r>
         <w:t>“</w:t>
@@ -2653,8 +2560,9 @@
     <w:p>
       <w:pPr>
         <w:pStyle w:val="Ttulo3"/>
-      </w:pPr>
-      <w:bookmarkStart w:id="9" w:name="_Toc530608049"/>
+        <w:jc w:val="both"/>
+      </w:pPr>
+      <w:bookmarkStart w:id="9" w:name="_Toc530820658"/>
       <w:r>
         <w:t>R.3 Enemigos y R.10. Múltiples enemigos.</w:t>
       </w:r>
@@ -2667,6 +2575,7 @@
           <w:ilvl w:val="0"/>
           <w:numId w:val="25"/>
         </w:numPr>
+        <w:jc w:val="both"/>
       </w:pPr>
       <w:r>
         <w:t xml:space="preserve">Se ha realizado una clase abstracta </w:t>
@@ -2780,6 +2689,7 @@
           <w:ilvl w:val="0"/>
           <w:numId w:val="25"/>
         </w:numPr>
+        <w:jc w:val="both"/>
       </w:pPr>
       <w:r>
         <w:t xml:space="preserve">Se pensó en hacer lo mismo con los disparos, pero los disparos enemigos y amigos difieren más de lo que coinciden y no conseguiríamos polimorfismo ya que se usan en clases distintas </w:t>
@@ -2845,8 +2755,9 @@
     <w:p>
       <w:pPr>
         <w:pStyle w:val="Ttulo3"/>
-      </w:pPr>
-      <w:bookmarkStart w:id="10" w:name="_Toc530608050"/>
+        <w:jc w:val="both"/>
+      </w:pPr>
+      <w:bookmarkStart w:id="10" w:name="_Toc530820659"/>
       <w:r>
         <w:t>R.4. Interfaz durante el juego</w:t>
       </w:r>
@@ -2859,6 +2770,7 @@
           <w:ilvl w:val="0"/>
           <w:numId w:val="24"/>
         </w:numPr>
+        <w:jc w:val="both"/>
       </w:pPr>
       <w:r>
         <w:t xml:space="preserve">Vidas: Se ha creado una clase </w:t>
@@ -2920,9 +2832,9 @@
           <w:ilvl w:val="0"/>
           <w:numId w:val="24"/>
         </w:numPr>
-      </w:pPr>
-      <w:r>
-        <w:lastRenderedPageBreak/>
+        <w:jc w:val="both"/>
+      </w:pPr>
+      <w:r>
         <w:t xml:space="preserve">Score: Se ha creado una clase </w:t>
       </w:r>
       <w:r>
@@ -2962,8 +2874,9 @@
     <w:p>
       <w:pPr>
         <w:pStyle w:val="Ttulo3"/>
-      </w:pPr>
-      <w:bookmarkStart w:id="11" w:name="_Toc530608051"/>
+        <w:jc w:val="both"/>
+      </w:pPr>
+      <w:bookmarkStart w:id="11" w:name="_Toc530820660"/>
       <w:r>
         <w:t>R.7. Disparo múltiple</w:t>
       </w:r>
@@ -2972,6 +2885,7 @@
     <w:p>
       <w:pPr>
         <w:pStyle w:val="Prrafodelista"/>
+        <w:jc w:val="both"/>
         <w:rPr>
           <w:b/>
           <w:i/>
@@ -3004,7 +2918,66 @@
         <w:t>”.</w:t>
       </w:r>
     </w:p>
-    <w:p/>
+    <w:p>
+      <w:pPr>
+        <w:pStyle w:val="Prrafodelista"/>
+        <w:jc w:val="both"/>
+        <w:rPr>
+          <w:b/>
+          <w:i/>
+        </w:rPr>
+      </w:pPr>
+    </w:p>
+    <w:p>
+      <w:pPr>
+        <w:pStyle w:val="Prrafodelista"/>
+        <w:jc w:val="both"/>
+        <w:rPr>
+          <w:b/>
+          <w:i/>
+        </w:rPr>
+      </w:pPr>
+    </w:p>
+    <w:p>
+      <w:pPr>
+        <w:pStyle w:val="Prrafodelista"/>
+        <w:jc w:val="both"/>
+        <w:rPr>
+          <w:b/>
+          <w:i/>
+        </w:rPr>
+      </w:pPr>
+    </w:p>
+    <w:p>
+      <w:pPr>
+        <w:pStyle w:val="Prrafodelista"/>
+        <w:jc w:val="both"/>
+        <w:rPr>
+          <w:b/>
+          <w:i/>
+        </w:rPr>
+      </w:pPr>
+    </w:p>
+    <w:p>
+      <w:pPr>
+        <w:pStyle w:val="Prrafodelista"/>
+        <w:jc w:val="both"/>
+        <w:rPr>
+          <w:b/>
+          <w:i/>
+        </w:rPr>
+      </w:pPr>
+    </w:p>
+    <w:p>
+      <w:pPr>
+        <w:jc w:val="both"/>
+      </w:pPr>
+    </w:p>
+    <w:p>
+      <w:pPr>
+        <w:jc w:val="both"/>
+      </w:pPr>
+    </w:p>
     <w:p>
       <w:pPr>
         <w:jc w:val="both"/>
@@ -3013,18 +2986,23 @@
     <w:p>
       <w:pPr>
         <w:pStyle w:val="Ttulo2"/>
-      </w:pPr>
-      <w:bookmarkStart w:id="12" w:name="_Toc530608052"/>
+        <w:jc w:val="both"/>
+      </w:pPr>
+      <w:bookmarkStart w:id="12" w:name="_Toc530820661"/>
       <w:r>
         <w:rPr>
           <w:b/>
           <w:color w:val="1F3864" w:themeColor="accent1" w:themeShade="80"/>
         </w:rPr>
+        <w:lastRenderedPageBreak/>
         <w:t>Pantallas de la aplicación</w:t>
       </w:r>
       <w:bookmarkEnd w:id="12"/>
     </w:p>
     <w:p>
+      <w:pPr>
+        <w:jc w:val="both"/>
+      </w:pPr>
       <w:r>
         <w:rPr>
           <w:noProof/>
@@ -3113,7 +3091,7 @@
                 <v:stroke joinstyle="miter"/>
                 <v:path gradientshapeok="t" o:connecttype="rect"/>
               </v:shapetype>
-              <v:shape id="Cuadro de texto 17" o:spid="_x0000_s1026" type="#_x0000_t202" style="position:absolute;margin-left:229.95pt;margin-top:15.55pt;width:229.5pt;height:21pt;z-index:251668480;visibility:visible;mso-wrap-style:square;mso-height-percent:0;mso-wrap-distance-left:9pt;mso-wrap-distance-top:0;mso-wrap-distance-right:9pt;mso-wrap-distance-bottom:0;mso-position-horizontal:absolute;mso-position-horizontal-relative:text;mso-position-vertical:absolute;mso-position-vertical-relative:text;mso-height-percent:0;mso-height-relative:margin;v-text-anchor:top" o:gfxdata="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" stroked="f">
+              <v:shape id="Cuadro de texto 17" o:spid="_x0000_s1026" type="#_x0000_t202" style="position:absolute;left:0;text-align:left;margin-left:229.95pt;margin-top:15.55pt;width:229.5pt;height:21pt;z-index:251668480;visibility:visible;mso-wrap-style:square;mso-height-percent:0;mso-wrap-distance-left:9pt;mso-wrap-distance-top:0;mso-wrap-distance-right:9pt;mso-wrap-distance-bottom:0;mso-position-horizontal:absolute;mso-position-horizontal-relative:text;mso-position-vertical:absolute;mso-position-vertical-relative:text;mso-height-percent:0;mso-height-relative:margin;v-text-anchor:top" o:gfxdata="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" stroked="f">
                 <v:textbox inset="0,0,0,0">
                   <w:txbxContent>
                     <w:p>
@@ -3236,7 +3214,7 @@
           </mc:Choice>
           <mc:Fallback>
             <w:pict>
-              <v:shape w14:anchorId="567DBF15" id="Cuadro de texto 1" o:spid="_x0000_s1027" type="#_x0000_t202" style="position:absolute;margin-left:-30.3pt;margin-top:14.45pt;width:230.25pt;height:.05pt;z-index:-251650048;visibility:visible;mso-wrap-style:square;mso-wrap-distance-left:9pt;mso-wrap-distance-top:0;mso-wrap-distance-right:9pt;mso-wrap-distance-bottom:0;mso-position-horizontal:absolute;mso-position-horizontal-relative:text;mso-position-vertical:absolute;mso-position-vertical-relative:text;v-text-anchor:top" o:gfxdata="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" stroked="f">
+              <v:shape w14:anchorId="567DBF15" id="Cuadro de texto 1" o:spid="_x0000_s1027" type="#_x0000_t202" style="position:absolute;left:0;text-align:left;margin-left:-30.3pt;margin-top:14.45pt;width:230.25pt;height:.05pt;z-index:-251650048;visibility:visible;mso-wrap-style:square;mso-wrap-distance-left:9pt;mso-wrap-distance-top:0;mso-wrap-distance-right:9pt;mso-wrap-distance-bottom:0;mso-position-horizontal:absolute;mso-position-horizontal-relative:text;mso-position-vertical:absolute;mso-position-vertical-relative:text;v-text-anchor:top" o:gfxdata="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" stroked="f">
                 <v:textbox style="mso-fit-shape-to-text:t" inset="0,0,0,0">
                   <w:txbxContent>
                     <w:p>
@@ -3273,6 +3251,9 @@
       </w:r>
     </w:p>
     <w:p>
+      <w:pPr>
+        <w:jc w:val="both"/>
+      </w:pPr>
       <w:r>
         <w:rPr>
           <w:noProof/>
@@ -3427,6 +3408,9 @@
       </w:r>
     </w:p>
     <w:p>
+      <w:pPr>
+        <w:jc w:val="both"/>
+      </w:pPr>
       <w:r>
         <w:rPr>
           <w:noProof/>
@@ -3558,7 +3542,7 @@
           </mc:Choice>
           <mc:Fallback>
             <w:pict>
-              <v:shape w14:anchorId="4685181F" id="Cuadro de texto 19" o:spid="_x0000_s1028" type="#_x0000_t202" style="position:absolute;margin-left:233.75pt;margin-top:24.05pt;width:233.6pt;height:.05pt;z-index:251672576;visibility:visible;mso-wrap-style:square;mso-wrap-distance-left:9pt;mso-wrap-distance-top:0;mso-wrap-distance-right:9pt;mso-wrap-distance-bottom:0;mso-position-horizontal:absolute;mso-position-horizontal-relative:text;mso-position-vertical:absolute;mso-position-vertical-relative:text;v-text-anchor:top" o:gfxdata="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" stroked="f">
+              <v:shape w14:anchorId="4685181F" id="Cuadro de texto 19" o:spid="_x0000_s1028" type="#_x0000_t202" style="position:absolute;left:0;text-align:left;margin-left:233.75pt;margin-top:24.05pt;width:233.6pt;height:.05pt;z-index:251672576;visibility:visible;mso-wrap-style:square;mso-wrap-distance-left:9pt;mso-wrap-distance-top:0;mso-wrap-distance-right:9pt;mso-wrap-distance-bottom:0;mso-position-horizontal:absolute;mso-position-horizontal-relative:text;mso-position-vertical:absolute;mso-position-vertical-relative:text;v-text-anchor:top" o:gfxdata="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" stroked="f">
                 <v:textbox style="mso-fit-shape-to-text:t" inset="0,0,0,0">
                   <w:txbxContent>
                     <w:p>
@@ -3744,7 +3728,7 @@
           </mc:Choice>
           <mc:Fallback>
             <w:pict>
-              <v:shape w14:anchorId="7F4BD419" id="Cuadro de texto 18" o:spid="_x0000_s1029" type="#_x0000_t202" style="position:absolute;margin-left:-28.05pt;margin-top:23.05pt;width:232.5pt;height:.05pt;z-index:251670528;visibility:visible;mso-wrap-style:square;mso-wrap-distance-left:9pt;mso-wrap-distance-top:0;mso-wrap-distance-right:9pt;mso-wrap-distance-bottom:0;mso-position-horizontal:absolute;mso-position-horizontal-relative:text;mso-position-vertical:absolute;mso-position-vertical-relative:text;v-text-anchor:top" o:gfxdata="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" stroked="f">
+              <v:shape w14:anchorId="7F4BD419" id="Cuadro de texto 18" o:spid="_x0000_s1029" type="#_x0000_t202" style="position:absolute;left:0;text-align:left;margin-left:-28.05pt;margin-top:23.05pt;width:232.5pt;height:.05pt;z-index:251670528;visibility:visible;mso-wrap-style:square;mso-wrap-distance-left:9pt;mso-wrap-distance-top:0;mso-wrap-distance-right:9pt;mso-wrap-distance-bottom:0;mso-position-horizontal:absolute;mso-position-horizontal-relative:text;mso-position-vertical:absolute;mso-position-vertical-relative:text;v-text-anchor:top" o:gfxdata="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" stroked="f">
                 <v:textbox style="mso-fit-shape-to-text:t" inset="0,0,0,0">
                   <w:txbxContent>
                     <w:p>
@@ -3804,6 +3788,9 @@
       </w:r>
     </w:p>
     <w:p>
+      <w:pPr>
+        <w:jc w:val="both"/>
+      </w:pPr>
       <w:r>
         <w:rPr>
           <w:noProof/>
@@ -3935,13 +3922,15 @@
     </w:p>
     <w:p>
       <w:pPr>
-        <w:pStyle w:val="Ttulo3"/>
+        <w:jc w:val="both"/>
       </w:pPr>
       <w:bookmarkStart w:id="13" w:name="_Toc530607024"/>
       <w:bookmarkStart w:id="14" w:name="_Toc530608020"/>
       <w:bookmarkStart w:id="15" w:name="_Toc530608053"/>
       <w:r>
-        <w:lastRenderedPageBreak/>
+        <w:rPr>
+          <w:noProof/>
+        </w:rPr>
         <mc:AlternateContent>
           <mc:Choice Requires="wps">
             <w:drawing>
@@ -4019,7 +4008,7 @@
           </mc:Choice>
           <mc:Fallback>
             <w:pict>
-              <v:shape w14:anchorId="1229EFE3" id="Cuadro de texto 21" o:spid="_x0000_s1030" type="#_x0000_t202" style="position:absolute;margin-left:241.2pt;margin-top:15.1pt;width:232.25pt;height:.05pt;z-index:251676672;visibility:visible;mso-wrap-style:square;mso-wrap-distance-left:9pt;mso-wrap-distance-top:0;mso-wrap-distance-right:9pt;mso-wrap-distance-bottom:0;mso-position-horizontal:absolute;mso-position-horizontal-relative:text;mso-position-vertical:absolute;mso-position-vertical-relative:text;v-text-anchor:top" o:gfxdata="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" stroked="f">
+              <v:shape w14:anchorId="1229EFE3" id="Cuadro de texto 21" o:spid="_x0000_s1030" type="#_x0000_t202" style="position:absolute;left:0;text-align:left;margin-left:241.2pt;margin-top:15.1pt;width:232.25pt;height:.05pt;z-index:251676672;visibility:visible;mso-wrap-style:square;mso-wrap-distance-left:9pt;mso-wrap-distance-top:0;mso-wrap-distance-right:9pt;mso-wrap-distance-bottom:0;mso-position-horizontal:absolute;mso-position-horizontal-relative:text;mso-position-vertical:absolute;mso-position-vertical-relative:text;v-text-anchor:top" o:gfxdata="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" stroked="f">
                 <v:textbox style="mso-fit-shape-to-text:t" inset="0,0,0,0">
                   <w:txbxContent>
                     <w:p>
@@ -4055,6 +4044,9 @@
         </mc:AlternateContent>
       </w:r>
       <w:r>
+        <w:rPr>
+          <w:noProof/>
+        </w:rPr>
         <mc:AlternateContent>
           <mc:Choice Requires="wps">
             <w:drawing>
@@ -4132,7 +4124,7 @@
           </mc:Choice>
           <mc:Fallback>
             <w:pict>
-              <v:shape w14:anchorId="797DC3AC" id="Cuadro de texto 20" o:spid="_x0000_s1031" type="#_x0000_t202" style="position:absolute;margin-left:-24.8pt;margin-top:9.7pt;width:232.25pt;height:.05pt;z-index:251674624;visibility:visible;mso-wrap-style:square;mso-wrap-distance-left:9pt;mso-wrap-distance-top:0;mso-wrap-distance-right:9pt;mso-wrap-distance-bottom:0;mso-position-horizontal:absolute;mso-position-horizontal-relative:text;mso-position-vertical:absolute;mso-position-vertical-relative:text;v-text-anchor:top" o:gfxdata="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" stroked="f">
+              <v:shape w14:anchorId="797DC3AC" id="Cuadro de texto 20" o:spid="_x0000_s1031" type="#_x0000_t202" style="position:absolute;left:0;text-align:left;margin-left:-24.8pt;margin-top:9.7pt;width:232.25pt;height:.05pt;z-index:251674624;visibility:visible;mso-wrap-style:square;mso-wrap-distance-left:9pt;mso-wrap-distance-top:0;mso-wrap-distance-right:9pt;mso-wrap-distance-bottom:0;mso-position-horizontal:absolute;mso-position-horizontal-relative:text;mso-position-vertical:absolute;mso-position-vertical-relative:text;v-text-anchor:top" o:gfxdata="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" stroked="f">
                 <v:textbox style="mso-fit-shape-to-text:t" inset="0,0,0,0">
                   <w:txbxContent>
                     <w:p>
@@ -4172,6 +4164,9 @@
       <w:bookmarkEnd w:id="15"/>
     </w:p>
     <w:p>
+      <w:pPr>
+        <w:jc w:val="both"/>
+      </w:pPr>
       <w:r>
         <w:rPr>
           <w:noProof/>
@@ -4296,15 +4291,37 @@
       </w:r>
     </w:p>
     <w:p>
+      <w:pPr>
+        <w:jc w:val="both"/>
+      </w:pPr>
       <w:r>
         <w:t xml:space="preserve">    </w:t>
       </w:r>
     </w:p>
     <w:p>
+      <w:pPr>
+        <w:jc w:val="both"/>
+      </w:pPr>
+    </w:p>
+    <w:p>
+      <w:pPr>
+        <w:jc w:val="both"/>
+      </w:pPr>
+    </w:p>
+    <w:p>
+      <w:pPr>
+        <w:jc w:val="both"/>
+      </w:pPr>
+    </w:p>
+    <w:p>
+      <w:pPr>
+        <w:jc w:val="both"/>
+      </w:pPr>
       <w:r>
         <w:rPr>
           <w:noProof/>
         </w:rPr>
+        <w:lastRenderedPageBreak/>
         <mc:AlternateContent>
           <mc:Choice Requires="wps">
             <w:drawing>
@@ -4382,7 +4399,7 @@
           </mc:Choice>
           <mc:Fallback>
             <w:pict>
-              <v:shape w14:anchorId="137B12CC" id="Cuadro de texto 22" o:spid="_x0000_s1032" type="#_x0000_t202" style="position:absolute;margin-left:0;margin-top:19.35pt;width:234.75pt;height:.05pt;z-index:251678720;visibility:visible;mso-wrap-style:square;mso-wrap-distance-left:9pt;mso-wrap-distance-top:0;mso-wrap-distance-right:9pt;mso-wrap-distance-bottom:0;mso-position-horizontal:center;mso-position-horizontal-relative:margin;mso-position-vertical:absolute;mso-position-vertical-relative:text;v-text-anchor:top" o:gfxdata="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" stroked="f">
+              <v:shape w14:anchorId="137B12CC" id="Cuadro de texto 22" o:spid="_x0000_s1032" type="#_x0000_t202" style="position:absolute;left:0;text-align:left;margin-left:0;margin-top:19.35pt;width:234.75pt;height:.05pt;z-index:251678720;visibility:visible;mso-wrap-style:square;mso-wrap-distance-left:9pt;mso-wrap-distance-top:0;mso-wrap-distance-right:9pt;mso-wrap-distance-bottom:0;mso-position-horizontal:center;mso-position-horizontal-relative:margin;mso-position-vertical:absolute;mso-position-vertical-relative:text;v-text-anchor:top" o:gfxdata="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" stroked="f">
                 <v:textbox style="mso-fit-shape-to-text:t" inset="0,0,0,0">
                   <w:txbxContent>
                     <w:p>
@@ -4421,8 +4438,15 @@
         <w:t xml:space="preserve"> </w:t>
       </w:r>
     </w:p>
-    <w:p/>
-    <w:p>
+    <w:p>
+      <w:pPr>
+        <w:jc w:val="both"/>
+      </w:pPr>
+    </w:p>
+    <w:p>
+      <w:pPr>
+        <w:jc w:val="both"/>
+      </w:pPr>
       <w:r>
         <w:rPr>
           <w:noProof/>
@@ -4485,19 +4509,47 @@
         </w:drawing>
       </w:r>
     </w:p>
-    <w:p/>
-    <w:p/>
-    <w:p/>
-    <w:p/>
-    <w:p/>
-    <w:p/>
-    <w:p/>
+    <w:p>
+      <w:pPr>
+        <w:jc w:val="both"/>
+      </w:pPr>
+    </w:p>
+    <w:p>
+      <w:pPr>
+        <w:jc w:val="both"/>
+      </w:pPr>
+    </w:p>
+    <w:p>
+      <w:pPr>
+        <w:jc w:val="both"/>
+      </w:pPr>
+    </w:p>
+    <w:p>
+      <w:pPr>
+        <w:jc w:val="both"/>
+      </w:pPr>
+    </w:p>
+    <w:p>
+      <w:pPr>
+        <w:jc w:val="both"/>
+      </w:pPr>
+    </w:p>
+    <w:p>
+      <w:pPr>
+        <w:jc w:val="both"/>
+      </w:pPr>
+    </w:p>
+    <w:p>
+      <w:pPr>
+        <w:jc w:val="both"/>
+      </w:pPr>
+    </w:p>
     <w:p>
       <w:pPr>
         <w:pStyle w:val="Ttulo2"/>
         <w:jc w:val="both"/>
       </w:pPr>
-      <w:bookmarkStart w:id="16" w:name="_Toc530608054"/>
+      <w:bookmarkStart w:id="16" w:name="_Toc530820662"/>
       <w:r>
         <w:rPr>
           <w:b/>
@@ -4509,29 +4561,110 @@
     </w:p>
     <w:p>
       <w:pPr>
+        <w:jc w:val="both"/>
+      </w:pPr>
+      <w:r>
+        <w:t xml:space="preserve">Con el desarrollo de esta práctica hemos aprendido como realizar un pequeño motor para realizar juegos en dos dimensiones en Android Studio. </w:t>
+      </w:r>
+      <w:r>
+        <w:t xml:space="preserve">Seguimos siendo partidarios de utilizar motores ya establecidos en el mercado y con años de trayectoria, como serían Unity3D o </w:t>
+      </w:r>
+      <w:proofErr w:type="spellStart"/>
+      <w:r>
+        <w:t>Unreal</w:t>
+      </w:r>
+      <w:proofErr w:type="spellEnd"/>
+      <w:r>
+        <w:t xml:space="preserve"> </w:t>
+      </w:r>
+      <w:proofErr w:type="spellStart"/>
+      <w:r>
+        <w:t>Engine</w:t>
+      </w:r>
+      <w:proofErr w:type="spellEnd"/>
+      <w:r>
+        <w:t xml:space="preserve"> 4, ya que traen todas las funcionalidades básicas de un videojuego ya implementadas y ofrecen infinitas facilidades a la hora de desarrollar juegos para móviles multiplataforma. </w:t>
+      </w:r>
+    </w:p>
+    <w:p>
+      <w:pPr>
+        <w:jc w:val="both"/>
+      </w:pPr>
+      <w:r>
+        <w:t>Aun así, es bueno conocer más opciones a la hora de realizar este tipo de desarrollos, y como última alternativa poder optar por este motor de videojuegos que, aunque es limitado, nos ofrece la posibilidad de expandirlo y desarrollar nuevos módulos e, incluso, introducir elementos 3D si utilizamos OpenGL.</w:t>
+      </w:r>
+    </w:p>
+    <w:p>
+      <w:pPr>
+        <w:jc w:val="both"/>
+      </w:pPr>
+    </w:p>
+    <w:p>
+      <w:pPr>
+        <w:jc w:val="both"/>
+      </w:pPr>
+    </w:p>
+    <w:p>
+      <w:pPr>
+        <w:jc w:val="both"/>
+      </w:pPr>
+    </w:p>
+    <w:p>
+      <w:pPr>
+        <w:jc w:val="both"/>
+      </w:pPr>
+    </w:p>
+    <w:p>
+      <w:pPr>
+        <w:jc w:val="both"/>
+      </w:pPr>
+    </w:p>
+    <w:p>
+      <w:pPr>
+        <w:jc w:val="both"/>
+      </w:pPr>
+    </w:p>
+    <w:p>
+      <w:pPr>
+        <w:jc w:val="both"/>
+      </w:pPr>
+    </w:p>
+    <w:p>
+      <w:pPr>
+        <w:jc w:val="both"/>
+      </w:pPr>
+    </w:p>
+    <w:p>
+      <w:pPr>
+        <w:jc w:val="both"/>
+      </w:pPr>
+    </w:p>
+    <w:p>
+      <w:pPr>
+        <w:jc w:val="both"/>
+      </w:pPr>
+    </w:p>
+    <w:p>
+      <w:pPr>
+        <w:jc w:val="both"/>
+      </w:pPr>
+    </w:p>
+    <w:p>
+      <w:pPr>
+        <w:jc w:val="both"/>
+      </w:pPr>
+    </w:p>
+    <w:p>
+      <w:pPr>
+        <w:jc w:val="both"/>
+      </w:pPr>
+    </w:p>
+    <w:p>
+      <w:pPr>
         <w:pStyle w:val="Ttulo2"/>
-      </w:pPr>
-      <w:bookmarkStart w:id="17" w:name="_Toc530608055"/>
-      <w:r>
-        <w:t>ALBERTO</w:t>
-      </w:r>
-      <w:bookmarkEnd w:id="17"/>
-    </w:p>
-    <w:p/>
-    <w:p/>
-    <w:p/>
-    <w:p/>
-    <w:p/>
-    <w:p/>
-    <w:p/>
-    <w:p/>
-    <w:p/>
-    <w:p>
-      <w:pPr>
-        <w:pStyle w:val="Ttulo2"/>
-        <w:jc w:val="both"/>
-      </w:pPr>
-      <w:bookmarkStart w:id="18" w:name="_Toc530608056"/>
+        <w:jc w:val="both"/>
+      </w:pPr>
+      <w:bookmarkStart w:id="17" w:name="_Toc530820663"/>
       <w:r>
         <w:rPr>
           <w:b/>
@@ -4540,7 +4673,7 @@
         <w:lastRenderedPageBreak/>
         <w:t>Referencias</w:t>
       </w:r>
-      <w:bookmarkEnd w:id="18"/>
+      <w:bookmarkEnd w:id="17"/>
     </w:p>
     <w:p>
       <w:pPr>
@@ -4876,6 +5009,7 @@
         <w:docPartUnique/>
       </w:docPartObj>
     </w:sdtPr>
+    <w:sdtEndPr/>
     <w:sdtContent>
       <w:p>
         <w:pPr>
@@ -8049,6 +8183,7 @@
   <w:style w:type="character" w:default="1" w:styleId="Fuentedeprrafopredeter">
     <w:name w:val="Default Paragraph Font"/>
     <w:uiPriority w:val="1"/>
+    <w:semiHidden/>
     <w:unhideWhenUsed/>
   </w:style>
   <w:style w:type="table" w:default="1" w:styleId="Tablanormal">
@@ -8611,7 +8746,7 @@
 </file>
 
 <file path=customXml/itemProps1.xml><?xml version="1.0" encoding="utf-8"?>
-<ds:datastoreItem xmlns:ds="http://schemas.openxmlformats.org/officeDocument/2006/customXml" ds:itemID="{7563935A-BD33-4EEF-AAB7-85899648DAA6}">
+<ds:datastoreItem xmlns:ds="http://schemas.openxmlformats.org/officeDocument/2006/customXml" ds:itemID="{7719DB5F-619C-4D02-9842-47CC10BD3C94}">
   <ds:schemaRefs>
     <ds:schemaRef ds:uri="http://schemas.openxmlformats.org/officeDocument/2006/bibliography"/>
   </ds:schemaRefs>

</xml_diff>